<commit_message>
Superdense coding code added, as well as mutation testing + document, fixed a lot of filenames, and messages within files
</commit_message>
<xml_diff>
--- a/Quantum Fourier Transform/QFT Benchmarks.docx
+++ b/Quantum Fourier Transform/QFT Benchmarks.docx
@@ -1729,7 +1729,15 @@
                 <w:b/>
                 <w:bCs/>
               </w:rPr>
-              <w:t>CirQ</w:t>
+              <w:t>Cir</w:t>
+            </w:r>
+            <w:r>
+              <w:rPr>
+                <w:rFonts w:eastAsiaTheme="minorEastAsia"/>
+                <w:b/>
+                <w:bCs/>
+              </w:rPr>
+              <w:t>q</w:t>
             </w:r>
             <w:proofErr w:type="spellEnd"/>
           </w:p>
@@ -2405,7 +2413,13 @@
               <w:rPr>
                 <w:rFonts w:eastAsiaTheme="minorEastAsia"/>
               </w:rPr>
-              <w:t>CirQ</w:t>
+              <w:t>Cir</w:t>
+            </w:r>
+            <w:r>
+              <w:rPr>
+                <w:rFonts w:eastAsiaTheme="minorEastAsia"/>
+              </w:rPr>
+              <w:t>q</w:t>
             </w:r>
             <w:proofErr w:type="spellEnd"/>
             <w:r>
@@ -3360,7 +3374,21 @@
                 <w:rFonts w:eastAsiaTheme="minorEastAsia"/>
                 <w:noProof/>
               </w:rPr>
-              <w:t xml:space="preserve">In CirQ we use the Controlled Z gate, as there is no Controlled Phase gate. </w:t>
+              <w:t>In Cir</w:t>
+            </w:r>
+            <w:r>
+              <w:rPr>
+                <w:rFonts w:eastAsiaTheme="minorEastAsia"/>
+                <w:noProof/>
+              </w:rPr>
+              <w:t>q</w:t>
+            </w:r>
+            <w:r>
+              <w:rPr>
+                <w:rFonts w:eastAsiaTheme="minorEastAsia"/>
+                <w:noProof/>
+              </w:rPr>
+              <w:t xml:space="preserve"> we use the Controlled Z gate, as there is no Controlled Phase gate. </w:t>
             </w:r>
           </w:p>
           <w:p>
@@ -4196,7 +4224,13 @@
               <w:rPr>
                 <w:rFonts w:eastAsiaTheme="minorEastAsia"/>
               </w:rPr>
-              <w:t>CirQ</w:t>
+              <w:t>Cir</w:t>
+            </w:r>
+            <w:r>
+              <w:rPr>
+                <w:rFonts w:eastAsiaTheme="minorEastAsia"/>
+              </w:rPr>
+              <w:t>q</w:t>
             </w:r>
             <w:proofErr w:type="spellEnd"/>
           </w:p>
@@ -4680,7 +4714,13 @@
               <w:rPr>
                 <w:rFonts w:eastAsiaTheme="minorEastAsia"/>
               </w:rPr>
-              <w:t>CirQ</w:t>
+              <w:t>Cir</w:t>
+            </w:r>
+            <w:r>
+              <w:rPr>
+                <w:rFonts w:eastAsiaTheme="minorEastAsia"/>
+              </w:rPr>
+              <w:t>q</w:t>
             </w:r>
             <w:proofErr w:type="spellEnd"/>
             <w:r>
@@ -4749,15 +4789,29 @@
               <w:rPr>
                 <w:rFonts w:eastAsiaTheme="minorEastAsia"/>
               </w:rPr>
-              <w:t>CirQ</w:t>
+              <w:t>Cir</w:t>
+            </w:r>
+            <w:r>
+              <w:rPr>
+                <w:rFonts w:eastAsiaTheme="minorEastAsia"/>
+              </w:rPr>
+              <w:t>q</w:t>
             </w:r>
             <w:proofErr w:type="spellEnd"/>
             <w:r>
               <w:rPr>
                 <w:rFonts w:eastAsiaTheme="minorEastAsia"/>
               </w:rPr>
-              <w:t xml:space="preserve">, they seem the most appropriate.  </w:t>
-            </w:r>
+              <w:t>, they seem the most appropriate</w:t>
+            </w:r>
+            <w:proofErr w:type="gramStart"/>
+            <w:r>
+              <w:rPr>
+                <w:rFonts w:eastAsiaTheme="minorEastAsia"/>
+              </w:rPr>
+              <w:t xml:space="preserve">.  </w:t>
+            </w:r>
+            <w:proofErr w:type="gramEnd"/>
           </w:p>
           <w:p>
             <w:pPr>

</xml_diff>